<commit_message>
Updated Projects in Resume
</commit_message>
<xml_diff>
--- a/resources/resume.docx
+++ b/resources/resume.docx
@@ -84,8 +84,6 @@
         </w:rPr>
         <w:t>(531) 333-303</w:t>
       </w:r>
-      <w:bookmarkStart w:id="0" w:name="_GoBack"/>
-      <w:bookmarkEnd w:id="0"/>
       <w:r>
         <w:rPr>
           <w:rFonts w:ascii="Segoe UI Light" w:hAnsi="Segoe UI Light" w:cs="Segoe UI Light"/>
@@ -1334,7 +1332,6 @@
           <w:p>
             <w:pPr>
               <w:pStyle w:val="BodyText"/>
-              <w:spacing w:before="50" w:line="249" w:lineRule="auto"/>
               <w:ind w:left="0"/>
               <w:rPr>
                 <w:rFonts w:eastAsiaTheme="minorHAnsi" w:hAnsiTheme="minorHAnsi"/>
@@ -2022,7 +2019,29 @@
                   <w:szCs w:val="42"/>
                   <w:u w:color="000000"/>
                 </w:rPr>
-                <w:t>git.io/vs6aH</w:t>
+                <w:t>git.io/vs6</w:t>
+              </w:r>
+              <w:r>
+                <w:rPr>
+                  <w:rStyle w:val="Hyperlink"/>
+                  <w:rFonts w:ascii="Segoe UI Light" w:eastAsia="Segoe UI Light" w:hAnsi="Segoe UI Light"/>
+                  <w:spacing w:val="-1"/>
+                  <w:sz w:val="18"/>
+                  <w:szCs w:val="42"/>
+                  <w:u w:color="000000"/>
+                </w:rPr>
+                <w:t>a</w:t>
+              </w:r>
+              <w:r>
+                <w:rPr>
+                  <w:rStyle w:val="Hyperlink"/>
+                  <w:rFonts w:ascii="Segoe UI Light" w:eastAsia="Segoe UI Light" w:hAnsi="Segoe UI Light"/>
+                  <w:spacing w:val="-1"/>
+                  <w:sz w:val="18"/>
+                  <w:szCs w:val="42"/>
+                  <w:u w:color="000000"/>
+                </w:rPr>
+                <w:t>H</w:t>
               </w:r>
             </w:hyperlink>
           </w:p>
@@ -2054,7 +2073,16 @@
                 <w:sz w:val="18"/>
                 <w:szCs w:val="16"/>
               </w:rPr>
-              <w:t>ith a classmate in Object Oriented Software Development (CS246)</w:t>
+              <w:t>ith a classmate in Object-</w:t>
+            </w:r>
+            <w:r>
+              <w:rPr>
+                <w:rFonts w:eastAsiaTheme="minorHAnsi" w:hAnsiTheme="minorHAnsi"/>
+                <w:spacing w:val="-1"/>
+                <w:sz w:val="18"/>
+                <w:szCs w:val="16"/>
+              </w:rPr>
+              <w:t>Oriented Software Development (CS246)</w:t>
             </w:r>
             <w:r>
               <w:rPr>
@@ -2081,25 +2109,34 @@
                 <w:sz w:val="18"/>
                 <w:szCs w:val="16"/>
               </w:rPr>
-              <w:t>I was a</w:t>
-            </w:r>
-            <w:r>
-              <w:rPr>
-                <w:rFonts w:eastAsiaTheme="minorHAnsi" w:hAnsiTheme="minorHAnsi"/>
-                <w:spacing w:val="-1"/>
-                <w:sz w:val="18"/>
-                <w:szCs w:val="16"/>
-              </w:rPr>
-              <w:t xml:space="preserve">ctively involved as a team player and collaborated using Git source control management software. </w:t>
-            </w:r>
-            <w:r>
-              <w:rPr>
-                <w:rFonts w:eastAsiaTheme="minorHAnsi" w:hAnsiTheme="minorHAnsi"/>
-                <w:spacing w:val="-1"/>
-                <w:sz w:val="18"/>
-                <w:szCs w:val="16"/>
-              </w:rPr>
-              <w:t>We</w:t>
+              <w:t xml:space="preserve">We </w:t>
+            </w:r>
+            <w:r>
+              <w:rPr>
+                <w:rFonts w:eastAsiaTheme="minorHAnsi" w:hAnsiTheme="minorHAnsi"/>
+                <w:spacing w:val="-1"/>
+                <w:sz w:val="18"/>
+                <w:szCs w:val="16"/>
+              </w:rPr>
+              <w:t>collaborated using Git version</w:t>
+            </w:r>
+            <w:r>
+              <w:rPr>
+                <w:rFonts w:eastAsiaTheme="minorHAnsi" w:hAnsiTheme="minorHAnsi"/>
+                <w:spacing w:val="-1"/>
+                <w:sz w:val="18"/>
+                <w:szCs w:val="16"/>
+              </w:rPr>
+              <w:t xml:space="preserve"> control management system</w:t>
+            </w:r>
+            <w:r>
+              <w:rPr>
+                <w:rFonts w:eastAsiaTheme="minorHAnsi" w:hAnsiTheme="minorHAnsi"/>
+                <w:spacing w:val="-1"/>
+                <w:sz w:val="18"/>
+                <w:szCs w:val="16"/>
+              </w:rPr>
+              <w:t xml:space="preserve"> and</w:t>
             </w:r>
             <w:r>
               <w:rPr>
@@ -2451,16 +2488,43 @@
                 <w:sz w:val="18"/>
                 <w:szCs w:val="16"/>
               </w:rPr>
-              <w:t xml:space="preserve">Google Maps </w:t>
-            </w:r>
-            <w:r>
-              <w:rPr>
-                <w:rFonts w:eastAsiaTheme="minorHAnsi" w:hAnsiTheme="minorHAnsi"/>
-                <w:spacing w:val="-1"/>
-                <w:sz w:val="18"/>
-                <w:szCs w:val="16"/>
-              </w:rPr>
-              <w:t>and School APIs as external data sources</w:t>
+              <w:t>Google Maps</w:t>
+            </w:r>
+            <w:r>
+              <w:rPr>
+                <w:rFonts w:eastAsiaTheme="minorHAnsi" w:hAnsiTheme="minorHAnsi"/>
+                <w:spacing w:val="-1"/>
+                <w:sz w:val="18"/>
+                <w:szCs w:val="16"/>
+              </w:rPr>
+              <w:t xml:space="preserve"> APIs</w:t>
+            </w:r>
+            <w:r>
+              <w:rPr>
+                <w:rFonts w:eastAsiaTheme="minorHAnsi" w:hAnsiTheme="minorHAnsi"/>
+                <w:spacing w:val="-1"/>
+                <w:sz w:val="18"/>
+                <w:szCs w:val="16"/>
+              </w:rPr>
+              <w:t xml:space="preserve"> </w:t>
+            </w:r>
+            <w:r>
+              <w:rPr>
+                <w:rFonts w:eastAsiaTheme="minorHAnsi" w:hAnsiTheme="minorHAnsi"/>
+                <w:spacing w:val="-1"/>
+                <w:sz w:val="18"/>
+                <w:szCs w:val="16"/>
+              </w:rPr>
+              <w:t>and University of Waterloo</w:t>
+            </w:r>
+            <w:r>
+              <w:rPr>
+                <w:rFonts w:eastAsiaTheme="minorHAnsi" w:hAnsiTheme="minorHAnsi"/>
+                <w:spacing w:val="-1"/>
+                <w:sz w:val="18"/>
+                <w:szCs w:val="16"/>
+              </w:rPr>
+              <w:t xml:space="preserve"> APIs as external data sources</w:t>
             </w:r>
             <w:r>
               <w:rPr>
@@ -2567,43 +2631,129 @@
                 <w:sz w:val="18"/>
                 <w:szCs w:val="16"/>
               </w:rPr>
-              <w:t>ndroid app which also allows users to find nearby food places and cheap gas stations. We became proficient using Android Studi</w:t>
-            </w:r>
-            <w:r>
-              <w:rPr>
-                <w:rFonts w:eastAsiaTheme="minorHAnsi" w:hAnsiTheme="minorHAnsi"/>
-                <w:spacing w:val="-1"/>
-                <w:sz w:val="18"/>
-                <w:szCs w:val="16"/>
-              </w:rPr>
-              <w:t xml:space="preserve">o while developing this app and </w:t>
-            </w:r>
-            <w:r>
-              <w:rPr>
-                <w:rFonts w:eastAsiaTheme="minorHAnsi" w:hAnsiTheme="minorHAnsi"/>
-                <w:spacing w:val="-1"/>
-                <w:sz w:val="18"/>
-                <w:szCs w:val="16"/>
-              </w:rPr>
-              <w:t>used various APIs such as Google Maps API, Google Places API and Car Query API. We also developed a Restful API to connect to our ser</w:t>
-            </w:r>
-            <w:r>
-              <w:rPr>
-                <w:rFonts w:eastAsiaTheme="minorHAnsi" w:hAnsiTheme="minorHAnsi"/>
-                <w:spacing w:val="-1"/>
-                <w:sz w:val="18"/>
-                <w:szCs w:val="16"/>
-              </w:rPr>
-              <w:t>ver backend written in PHP with a</w:t>
-            </w:r>
-            <w:r>
-              <w:rPr>
-                <w:rFonts w:eastAsiaTheme="minorHAnsi" w:hAnsiTheme="minorHAnsi"/>
-                <w:spacing w:val="-1"/>
-                <w:sz w:val="18"/>
-                <w:szCs w:val="16"/>
-              </w:rPr>
-              <w:t xml:space="preserve"> MySQL database. </w:t>
+              <w:t>ndroid app which also allows users to f</w:t>
+            </w:r>
+            <w:r>
+              <w:rPr>
+                <w:rFonts w:eastAsiaTheme="minorHAnsi" w:hAnsiTheme="minorHAnsi"/>
+                <w:spacing w:val="-1"/>
+                <w:sz w:val="18"/>
+                <w:szCs w:val="16"/>
+              </w:rPr>
+              <w:t xml:space="preserve">ind nearby food places and cheap </w:t>
+            </w:r>
+            <w:r>
+              <w:rPr>
+                <w:rFonts w:eastAsiaTheme="minorHAnsi" w:hAnsiTheme="minorHAnsi"/>
+                <w:spacing w:val="-1"/>
+                <w:sz w:val="18"/>
+                <w:szCs w:val="16"/>
+              </w:rPr>
+              <w:t xml:space="preserve">gas stations. </w:t>
+            </w:r>
+            <w:r>
+              <w:rPr>
+                <w:rFonts w:eastAsiaTheme="minorHAnsi" w:hAnsiTheme="minorHAnsi"/>
+                <w:spacing w:val="-1"/>
+                <w:sz w:val="18"/>
+                <w:szCs w:val="16"/>
+              </w:rPr>
+              <w:t>Our app uses</w:t>
+            </w:r>
+            <w:r>
+              <w:rPr>
+                <w:rFonts w:eastAsiaTheme="minorHAnsi" w:hAnsiTheme="minorHAnsi"/>
+                <w:spacing w:val="-1"/>
+                <w:sz w:val="18"/>
+                <w:szCs w:val="16"/>
+              </w:rPr>
+              <w:t xml:space="preserve"> Google Maps and Places APIs as external data sources</w:t>
+            </w:r>
+            <w:r>
+              <w:rPr>
+                <w:rFonts w:eastAsiaTheme="minorHAnsi" w:hAnsiTheme="minorHAnsi"/>
+                <w:spacing w:val="-1"/>
+                <w:sz w:val="18"/>
+                <w:szCs w:val="16"/>
+              </w:rPr>
+              <w:t>.</w:t>
+            </w:r>
+            <w:r>
+              <w:t xml:space="preserve"> </w:t>
+            </w:r>
+            <w:r>
+              <w:rPr>
+                <w:rFonts w:eastAsiaTheme="minorHAnsi" w:hAnsiTheme="minorHAnsi"/>
+                <w:spacing w:val="-1"/>
+                <w:sz w:val="18"/>
+                <w:szCs w:val="16"/>
+              </w:rPr>
+              <w:t xml:space="preserve">We also developed a Restful API to connect to our PHP/MySQL backend. </w:t>
+            </w:r>
+            <w:r>
+              <w:rPr>
+                <w:rFonts w:eastAsiaTheme="minorHAnsi" w:hAnsiTheme="minorHAnsi"/>
+                <w:spacing w:val="-1"/>
+                <w:sz w:val="18"/>
+                <w:szCs w:val="16"/>
+              </w:rPr>
+              <w:t>From</w:t>
+            </w:r>
+            <w:bookmarkStart w:id="0" w:name="_GoBack"/>
+            <w:bookmarkEnd w:id="0"/>
+            <w:r>
+              <w:rPr>
+                <w:rFonts w:eastAsiaTheme="minorHAnsi" w:hAnsiTheme="minorHAnsi"/>
+                <w:spacing w:val="-1"/>
+                <w:sz w:val="18"/>
+                <w:szCs w:val="16"/>
+              </w:rPr>
+              <w:t xml:space="preserve"> developing this project, we became skilled using </w:t>
+            </w:r>
+            <w:r>
+              <w:rPr>
+                <w:rFonts w:eastAsiaTheme="minorHAnsi" w:hAnsiTheme="minorHAnsi"/>
+                <w:spacing w:val="-1"/>
+                <w:sz w:val="18"/>
+                <w:szCs w:val="16"/>
+              </w:rPr>
+              <w:t>Android Studi</w:t>
+            </w:r>
+            <w:r>
+              <w:rPr>
+                <w:rFonts w:eastAsiaTheme="minorHAnsi" w:hAnsiTheme="minorHAnsi"/>
+                <w:spacing w:val="-1"/>
+                <w:sz w:val="18"/>
+                <w:szCs w:val="16"/>
+              </w:rPr>
+              <w:t>o</w:t>
+            </w:r>
+            <w:r>
+              <w:rPr>
+                <w:rFonts w:eastAsiaTheme="minorHAnsi" w:hAnsiTheme="minorHAnsi"/>
+                <w:spacing w:val="-1"/>
+                <w:sz w:val="18"/>
+                <w:szCs w:val="16"/>
+              </w:rPr>
+              <w:t xml:space="preserve"> for android development</w:t>
+            </w:r>
+            <w:r>
+              <w:rPr>
+                <w:rFonts w:eastAsiaTheme="minorHAnsi" w:hAnsiTheme="minorHAnsi"/>
+                <w:spacing w:val="-1"/>
+                <w:sz w:val="18"/>
+                <w:szCs w:val="16"/>
+              </w:rPr>
+              <w:t xml:space="preserve"> and GitHub for collaboration</w:t>
+            </w:r>
+            <w:r>
+              <w:rPr>
+                <w:rFonts w:eastAsiaTheme="minorHAnsi" w:hAnsiTheme="minorHAnsi"/>
+                <w:spacing w:val="-1"/>
+                <w:sz w:val="18"/>
+                <w:szCs w:val="16"/>
+              </w:rPr>
+              <w:t xml:space="preserve">. </w:t>
             </w:r>
           </w:p>
         </w:tc>
@@ -2715,43 +2865,115 @@
                 <w:sz w:val="18"/>
                 <w:szCs w:val="16"/>
               </w:rPr>
-              <w:t>. With Invoicer you can manage the products and services you sell, create an invoice, send an invoice with a generated email and finally view old invoices. I followed the Materia</w:t>
-            </w:r>
-            <w:r>
-              <w:rPr>
-                <w:rFonts w:eastAsiaTheme="minorHAnsi" w:hAnsiTheme="minorHAnsi"/>
-                <w:spacing w:val="-1"/>
-                <w:sz w:val="18"/>
-                <w:szCs w:val="16"/>
-              </w:rPr>
-              <w:t xml:space="preserve">l Design Pattern </w:t>
-            </w:r>
-            <w:r>
-              <w:rPr>
-                <w:rFonts w:eastAsiaTheme="minorHAnsi" w:hAnsiTheme="minorHAnsi"/>
-                <w:spacing w:val="-1"/>
-                <w:sz w:val="18"/>
-                <w:szCs w:val="16"/>
-              </w:rPr>
-              <w:t xml:space="preserve">while developing </w:t>
-            </w:r>
-            <w:r>
-              <w:rPr>
-                <w:rFonts w:eastAsiaTheme="minorHAnsi" w:hAnsiTheme="minorHAnsi"/>
-                <w:spacing w:val="-1"/>
-                <w:sz w:val="18"/>
-                <w:szCs w:val="16"/>
-              </w:rPr>
-              <w:t>the app</w:t>
-            </w:r>
-            <w:r>
-              <w:rPr>
-                <w:rFonts w:eastAsiaTheme="minorHAnsi" w:hAnsiTheme="minorHAnsi"/>
-                <w:spacing w:val="-1"/>
-                <w:sz w:val="18"/>
-                <w:szCs w:val="16"/>
-              </w:rPr>
-              <w:t xml:space="preserve">. </w:t>
+              <w:t>. With Invoicer you can manage the products and services you sell, create an invoice, send an invoice with a generated email and finally view old invoices. I</w:t>
+            </w:r>
+            <w:r>
+              <w:rPr>
+                <w:rFonts w:eastAsiaTheme="minorHAnsi" w:hAnsiTheme="minorHAnsi"/>
+                <w:spacing w:val="-1"/>
+                <w:sz w:val="18"/>
+                <w:szCs w:val="16"/>
+              </w:rPr>
+              <w:t>n the development of Invoicer, I</w:t>
+            </w:r>
+            <w:r>
+              <w:rPr>
+                <w:rFonts w:eastAsiaTheme="minorHAnsi" w:hAnsiTheme="minorHAnsi"/>
+                <w:spacing w:val="-1"/>
+                <w:sz w:val="18"/>
+                <w:szCs w:val="16"/>
+              </w:rPr>
+              <w:t xml:space="preserve"> followed the Materia</w:t>
+            </w:r>
+            <w:r>
+              <w:rPr>
+                <w:rFonts w:eastAsiaTheme="minorHAnsi" w:hAnsiTheme="minorHAnsi"/>
+                <w:spacing w:val="-1"/>
+                <w:sz w:val="18"/>
+                <w:szCs w:val="16"/>
+              </w:rPr>
+              <w:t xml:space="preserve">l Design </w:t>
+            </w:r>
+            <w:r>
+              <w:rPr>
+                <w:rFonts w:eastAsiaTheme="minorHAnsi" w:hAnsiTheme="minorHAnsi"/>
+                <w:spacing w:val="-1"/>
+                <w:sz w:val="18"/>
+                <w:szCs w:val="16"/>
+              </w:rPr>
+              <w:t>philosophy and guidelines</w:t>
+            </w:r>
+            <w:r>
+              <w:rPr>
+                <w:rFonts w:eastAsiaTheme="minorHAnsi" w:hAnsiTheme="minorHAnsi"/>
+                <w:spacing w:val="-1"/>
+                <w:sz w:val="18"/>
+                <w:szCs w:val="16"/>
+              </w:rPr>
+              <w:t>.</w:t>
+            </w:r>
+            <w:r>
+              <w:rPr>
+                <w:rFonts w:eastAsiaTheme="minorHAnsi" w:hAnsiTheme="minorHAnsi"/>
+                <w:spacing w:val="-1"/>
+                <w:sz w:val="18"/>
+                <w:szCs w:val="16"/>
+              </w:rPr>
+              <w:t xml:space="preserve"> </w:t>
+            </w:r>
+            <w:r>
+              <w:rPr>
+                <w:rFonts w:eastAsiaTheme="minorHAnsi" w:hAnsiTheme="minorHAnsi"/>
+                <w:spacing w:val="-1"/>
+                <w:sz w:val="18"/>
+                <w:szCs w:val="16"/>
+              </w:rPr>
+              <w:t xml:space="preserve">Furthermore, I built a flexible </w:t>
+            </w:r>
+            <w:r>
+              <w:rPr>
+                <w:rFonts w:eastAsiaTheme="minorHAnsi" w:hAnsiTheme="minorHAnsi"/>
+                <w:spacing w:val="-1"/>
+                <w:sz w:val="18"/>
+                <w:szCs w:val="16"/>
+              </w:rPr>
+              <w:t>User Interface</w:t>
+            </w:r>
+            <w:r>
+              <w:rPr>
+                <w:rFonts w:eastAsiaTheme="minorHAnsi" w:hAnsiTheme="minorHAnsi"/>
+                <w:spacing w:val="-1"/>
+                <w:sz w:val="18"/>
+                <w:szCs w:val="16"/>
+              </w:rPr>
+              <w:t xml:space="preserve"> </w:t>
+            </w:r>
+            <w:r>
+              <w:rPr>
+                <w:rFonts w:eastAsiaTheme="minorHAnsi" w:hAnsiTheme="minorHAnsi"/>
+                <w:spacing w:val="-1"/>
+                <w:sz w:val="18"/>
+                <w:szCs w:val="16"/>
+              </w:rPr>
+              <w:t xml:space="preserve">with the help of </w:t>
+            </w:r>
+            <w:r>
+              <w:rPr>
+                <w:rFonts w:eastAsiaTheme="minorHAnsi" w:hAnsiTheme="minorHAnsi"/>
+                <w:spacing w:val="-1"/>
+                <w:sz w:val="18"/>
+                <w:szCs w:val="16"/>
+              </w:rPr>
+              <w:t xml:space="preserve">Android </w:t>
+            </w:r>
+            <w:r>
+              <w:rPr>
+                <w:rFonts w:eastAsiaTheme="minorHAnsi" w:hAnsiTheme="minorHAnsi"/>
+                <w:spacing w:val="-1"/>
+                <w:sz w:val="18"/>
+                <w:szCs w:val="16"/>
+              </w:rPr>
+              <w:t xml:space="preserve">fragments. </w:t>
             </w:r>
             <w:r>
               <w:rPr>
@@ -2853,25 +3075,61 @@
                 <w:sz w:val="18"/>
                 <w:szCs w:val="16"/>
               </w:rPr>
-              <w:t xml:space="preserve">In Distributed Systems, </w:t>
-            </w:r>
-            <w:r>
-              <w:rPr>
-                <w:rFonts w:eastAsiaTheme="minorHAnsi" w:hAnsiTheme="minorHAnsi"/>
-                <w:spacing w:val="-1"/>
-                <w:sz w:val="18"/>
-                <w:szCs w:val="16"/>
-              </w:rPr>
-              <w:t>I</w:t>
-            </w:r>
-            <w:r>
-              <w:rPr>
-                <w:rFonts w:eastAsiaTheme="minorHAnsi" w:hAnsiTheme="minorHAnsi"/>
-                <w:spacing w:val="-1"/>
-                <w:sz w:val="18"/>
-                <w:szCs w:val="16"/>
-              </w:rPr>
-              <w:t xml:space="preserve"> developed a simple RPC library with a partner</w:t>
+              <w:t>With a partner in</w:t>
+            </w:r>
+            <w:r>
+              <w:rPr>
+                <w:rFonts w:eastAsiaTheme="minorHAnsi" w:hAnsiTheme="minorHAnsi"/>
+                <w:spacing w:val="-1"/>
+                <w:sz w:val="18"/>
+                <w:szCs w:val="16"/>
+              </w:rPr>
+              <w:t xml:space="preserve"> Distributed Systems</w:t>
+            </w:r>
+            <w:r>
+              <w:rPr>
+                <w:rFonts w:eastAsiaTheme="minorHAnsi" w:hAnsiTheme="minorHAnsi"/>
+                <w:spacing w:val="-1"/>
+                <w:sz w:val="18"/>
+                <w:szCs w:val="16"/>
+              </w:rPr>
+              <w:t xml:space="preserve"> (CS454)</w:t>
+            </w:r>
+            <w:r>
+              <w:rPr>
+                <w:rFonts w:eastAsiaTheme="minorHAnsi" w:hAnsiTheme="minorHAnsi"/>
+                <w:spacing w:val="-1"/>
+                <w:sz w:val="18"/>
+                <w:szCs w:val="16"/>
+              </w:rPr>
+              <w:t xml:space="preserve">, </w:t>
+            </w:r>
+            <w:r>
+              <w:rPr>
+                <w:rFonts w:eastAsiaTheme="minorHAnsi" w:hAnsiTheme="minorHAnsi"/>
+                <w:spacing w:val="-1"/>
+                <w:sz w:val="18"/>
+                <w:szCs w:val="16"/>
+              </w:rPr>
+              <w:t>we</w:t>
+            </w:r>
+            <w:r>
+              <w:rPr>
+                <w:rFonts w:eastAsiaTheme="minorHAnsi" w:hAnsiTheme="minorHAnsi"/>
+                <w:spacing w:val="-1"/>
+                <w:sz w:val="18"/>
+                <w:szCs w:val="16"/>
+              </w:rPr>
+              <w:t xml:space="preserve"> developed a s</w:t>
+            </w:r>
+            <w:r>
+              <w:rPr>
+                <w:rFonts w:eastAsiaTheme="minorHAnsi" w:hAnsiTheme="minorHAnsi"/>
+                <w:spacing w:val="-1"/>
+                <w:sz w:val="18"/>
+                <w:szCs w:val="16"/>
+              </w:rPr>
+              <w:t>imple RPC library</w:t>
             </w:r>
             <w:r>
               <w:rPr>
@@ -2889,7 +3147,52 @@
                 <w:sz w:val="18"/>
                 <w:szCs w:val="16"/>
               </w:rPr>
-              <w:t xml:space="preserve"> in C++ and used TCP/IP protocol to send and receive messages. We worked cohesively as a team to complete the project </w:t>
+              <w:t xml:space="preserve"> in C++ and used TCP/Sockets</w:t>
+            </w:r>
+            <w:r>
+              <w:rPr>
+                <w:rFonts w:eastAsiaTheme="minorHAnsi" w:hAnsiTheme="minorHAnsi"/>
+                <w:spacing w:val="-1"/>
+                <w:sz w:val="18"/>
+                <w:szCs w:val="16"/>
+              </w:rPr>
+              <w:t xml:space="preserve"> </w:t>
+            </w:r>
+            <w:r>
+              <w:rPr>
+                <w:rFonts w:eastAsiaTheme="minorHAnsi" w:hAnsiTheme="minorHAnsi"/>
+                <w:spacing w:val="-1"/>
+                <w:sz w:val="18"/>
+                <w:szCs w:val="16"/>
+              </w:rPr>
+              <w:t xml:space="preserve">for communication </w:t>
+            </w:r>
+            <w:r>
+              <w:rPr>
+                <w:rFonts w:eastAsiaTheme="minorHAnsi" w:hAnsiTheme="minorHAnsi"/>
+                <w:spacing w:val="-1"/>
+                <w:sz w:val="18"/>
+                <w:szCs w:val="16"/>
+              </w:rPr>
+              <w:t>between the Client, Server and Binder process</w:t>
+            </w:r>
+            <w:r>
+              <w:rPr>
+                <w:rFonts w:eastAsiaTheme="minorHAnsi" w:hAnsiTheme="minorHAnsi"/>
+                <w:spacing w:val="-1"/>
+                <w:sz w:val="18"/>
+                <w:szCs w:val="16"/>
+              </w:rPr>
+              <w:t>es</w:t>
+            </w:r>
+            <w:r>
+              <w:rPr>
+                <w:rFonts w:eastAsiaTheme="minorHAnsi" w:hAnsiTheme="minorHAnsi"/>
+                <w:spacing w:val="-1"/>
+                <w:sz w:val="18"/>
+                <w:szCs w:val="16"/>
+              </w:rPr>
+              <w:t xml:space="preserve">. We worked cohesively as a team to complete the project </w:t>
             </w:r>
             <w:r>
               <w:rPr>
@@ -3000,7 +3303,16 @@
                 <w:sz w:val="18"/>
                 <w:szCs w:val="16"/>
               </w:rPr>
-              <w:t>In compilers (CS241), I c</w:t>
+              <w:t>In Foundations of Sequential Programs</w:t>
+            </w:r>
+            <w:r>
+              <w:rPr>
+                <w:rFonts w:eastAsiaTheme="minorHAnsi" w:hAnsiTheme="minorHAnsi"/>
+                <w:spacing w:val="-1"/>
+                <w:sz w:val="18"/>
+                <w:szCs w:val="16"/>
+              </w:rPr>
+              <w:t xml:space="preserve"> (CS241), I c</w:t>
             </w:r>
             <w:r>
               <w:rPr>
@@ -3018,7 +3330,25 @@
                 <w:sz w:val="18"/>
                 <w:szCs w:val="16"/>
               </w:rPr>
-              <w:t xml:space="preserve"> an assembler and compiler for an example high-level language</w:t>
+              <w:t xml:space="preserve"> an assembler and </w:t>
+            </w:r>
+            <w:r>
+              <w:rPr>
+                <w:rFonts w:eastAsiaTheme="minorHAnsi" w:hAnsiTheme="minorHAnsi"/>
+                <w:spacing w:val="-1"/>
+                <w:sz w:val="18"/>
+                <w:szCs w:val="16"/>
+              </w:rPr>
+              <w:t xml:space="preserve">a </w:t>
+            </w:r>
+            <w:r>
+              <w:rPr>
+                <w:rFonts w:eastAsiaTheme="minorHAnsi" w:hAnsiTheme="minorHAnsi"/>
+                <w:spacing w:val="-1"/>
+                <w:sz w:val="18"/>
+                <w:szCs w:val="16"/>
+              </w:rPr>
+              <w:t>compiler for an example high-level language</w:t>
             </w:r>
             <w:r>
               <w:rPr>
@@ -3078,187 +3408,6 @@
         </w:tc>
       </w:tr>
     </w:tbl>
-    <w:p>
-      <w:pPr>
-        <w:tabs>
-          <w:tab w:val="left" w:pos="4830"/>
-        </w:tabs>
-        <w:rPr>
-          <w:rFonts w:ascii="Segoe UI Light"/>
-          <w:spacing w:val="-1"/>
-          <w:sz w:val="18"/>
-          <w:szCs w:val="16"/>
-          <w:lang w:val="en-US"/>
-        </w:rPr>
-      </w:pPr>
-    </w:p>
-    <w:p>
-      <w:pPr>
-        <w:rPr>
-          <w:rFonts w:ascii="Segoe UI Light"/>
-          <w:szCs w:val="16"/>
-          <w:lang w:val="en-US"/>
-        </w:rPr>
-      </w:pPr>
-    </w:p>
-    <w:p>
-      <w:pPr>
-        <w:pStyle w:val="Heading1"/>
-        <w:rPr>
-          <w:rFonts w:ascii="Segoe UI Light" w:hAnsi="Segoe UI Light" w:cs="Segoe UI Light"/>
-          <w:spacing w:val="-1"/>
-          <w:sz w:val="18"/>
-        </w:rPr>
-      </w:pPr>
-      <w:r>
-        <w:rPr>
-          <w:rFonts w:ascii="Segoe UI Light" w:hAnsi="Segoe UI Light" w:cs="Segoe UI Light"/>
-        </w:rPr>
-        <w:t>INTEREST</w:t>
-      </w:r>
-      <w:r>
-        <w:rPr>
-          <w:rFonts w:ascii="Segoe UI Light" w:hAnsi="Segoe UI Light" w:cs="Segoe UI Light"/>
-        </w:rPr>
-        <w:t>S</w:t>
-      </w:r>
-      <w:r>
-        <w:rPr>
-          <w:rFonts w:ascii="Segoe UI Light" w:eastAsia="Segoe UI Light" w:hAnsi="Segoe UI Light" w:cs="Segoe UI Light"/>
-          <w:noProof/>
-          <w:sz w:val="2"/>
-          <w:szCs w:val="2"/>
-          <w:lang w:val="en-US"/>
-        </w:rPr>
-        <mc:AlternateContent>
-          <mc:Choice Requires="wpg">
-            <w:drawing>
-              <wp:inline distT="0" distB="0" distL="0" distR="0" wp14:anchorId="7406CC96" wp14:editId="28B28B5B">
-                <wp:extent cx="6858000" cy="41910"/>
-                <wp:effectExtent l="0" t="0" r="19050" b="0"/>
-                <wp:docPr id="7" name="Group 7"/>
-                <wp:cNvGraphicFramePr>
-                  <a:graphicFrameLocks xmlns:a="http://schemas.openxmlformats.org/drawingml/2006/main"/>
-                </wp:cNvGraphicFramePr>
-                <a:graphic xmlns:a="http://schemas.openxmlformats.org/drawingml/2006/main">
-                  <a:graphicData uri="http://schemas.microsoft.com/office/word/2010/wordprocessingGroup">
-                    <wpg:wgp>
-                      <wpg:cNvGrpSpPr>
-                        <a:grpSpLocks/>
-                      </wpg:cNvGrpSpPr>
-                      <wpg:grpSpPr bwMode="auto">
-                        <a:xfrm>
-                          <a:off x="0" y="0"/>
-                          <a:ext cx="6858000" cy="41910"/>
-                          <a:chOff x="0" y="0"/>
-                          <a:chExt cx="11530" cy="14"/>
-                        </a:xfrm>
-                      </wpg:grpSpPr>
-                      <wpg:grpSp>
-                        <wpg:cNvPr id="11" name="Group 11"/>
-                        <wpg:cNvGrpSpPr>
-                          <a:grpSpLocks/>
-                        </wpg:cNvGrpSpPr>
-                        <wpg:grpSpPr bwMode="auto">
-                          <a:xfrm>
-                            <a:off x="7" y="7"/>
-                            <a:ext cx="11516" cy="2"/>
-                            <a:chOff x="7" y="7"/>
-                            <a:chExt cx="11516" cy="2"/>
-                          </a:xfrm>
-                        </wpg:grpSpPr>
-                        <wps:wsp>
-                          <wps:cNvPr id="12" name="Freeform 12"/>
-                          <wps:cNvSpPr>
-                            <a:spLocks/>
-                          </wps:cNvSpPr>
-                          <wps:spPr bwMode="auto">
-                            <a:xfrm>
-                              <a:off x="7" y="7"/>
-                              <a:ext cx="11516" cy="2"/>
-                            </a:xfrm>
-                            <a:custGeom>
-                              <a:avLst/>
-                              <a:gdLst>
-                                <a:gd name="T0" fmla="+- 0 7 7"/>
-                                <a:gd name="T1" fmla="*/ T0 w 11516"/>
-                                <a:gd name="T2" fmla="+- 0 11523 7"/>
-                                <a:gd name="T3" fmla="*/ T2 w 11516"/>
-                              </a:gdLst>
-                              <a:ahLst/>
-                              <a:cxnLst>
-                                <a:cxn ang="0">
-                                  <a:pos x="T1" y="0"/>
-                                </a:cxn>
-                                <a:cxn ang="0">
-                                  <a:pos x="T3" y="0"/>
-                                </a:cxn>
-                              </a:cxnLst>
-                              <a:rect l="0" t="0" r="r" b="b"/>
-                              <a:pathLst>
-                                <a:path w="11516">
-                                  <a:moveTo>
-                                    <a:pt x="0" y="0"/>
-                                  </a:moveTo>
-                                  <a:lnTo>
-                                    <a:pt x="11516" y="0"/>
-                                  </a:lnTo>
-                                </a:path>
-                              </a:pathLst>
-                            </a:custGeom>
-                            <a:noFill/>
-                            <a:ln w="8890">
-                              <a:solidFill>
-                                <a:srgbClr val="CCCCCC"/>
-                              </a:solidFill>
-                              <a:round/>
-                              <a:headEnd/>
-                              <a:tailEnd/>
-                            </a:ln>
-                            <a:extLst>
-                              <a:ext uri="{909E8E84-426E-40DD-AFC4-6F175D3DCCD1}">
-                                <a14:hiddenFill xmlns:a14="http://schemas.microsoft.com/office/drawing/2010/main">
-                                  <a:solidFill>
-                                    <a:srgbClr val="FFFFFF"/>
-                                  </a:solidFill>
-                                </a14:hiddenFill>
-                              </a:ext>
-                            </a:extLst>
-                          </wps:spPr>
-                          <wps:bodyPr rot="0" vert="horz" wrap="square" lIns="91440" tIns="45720" rIns="91440" bIns="45720" anchor="t" anchorCtr="0" upright="1">
-                            <a:noAutofit/>
-                          </wps:bodyPr>
-                        </wps:wsp>
-                      </wpg:grpSp>
-                    </wpg:wgp>
-                  </a:graphicData>
-                </a:graphic>
-              </wp:inline>
-            </w:drawing>
-          </mc:Choice>
-          <mc:Fallback>
-            <w:pict>
-              <v:group w14:anchorId="3464739C" id="Group 7" o:spid="_x0000_s1026" style="width:540pt;height:3.3pt;mso-position-horizontal-relative:char;mso-position-vertical-relative:line" coordsize="11530,14" o:gfxdata="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">
-                <v:group id="Group 11" o:spid="_x0000_s1027" style="position:absolute;left:7;top:7;width:11516;height:2" coordorigin="7,7" coordsize="11516,2" o:gfxdata="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">
-                  <v:shape id="Freeform 12" o:spid="_x0000_s1028" style="position:absolute;left:7;top:7;width:11516;height:2;visibility:visible;mso-wrap-style:square;v-text-anchor:top" coordsize="11516,2" o:gfxdata="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" path="m,l11516,e" filled="f" strokecolor="#ccc" strokeweight=".7pt">
-                    <v:path arrowok="t" o:connecttype="custom" o:connectlocs="0,0;11516,0" o:connectangles="0,0"/>
-                  </v:shape>
-                </v:group>
-                <w10:anchorlock/>
-              </v:group>
-            </w:pict>
-          </mc:Fallback>
-        </mc:AlternateContent>
-      </w:r>
-      <w:r>
-        <w:rPr>
-          <w:rFonts w:ascii="Segoe UI Light" w:hAnsi="Segoe UI Light" w:cs="Segoe UI Light"/>
-          <w:spacing w:val="-1"/>
-          <w:sz w:val="18"/>
-        </w:rPr>
-        <w:tab/>
-      </w:r>
-    </w:p>
     <w:p>
       <w:pPr>
         <w:pStyle w:val="BodyText"/>
@@ -3271,51 +3420,6 @@
           <w:szCs w:val="16"/>
         </w:rPr>
       </w:pPr>
-      <w:r>
-        <w:rPr>
-          <w:rFonts w:eastAsiaTheme="minorHAnsi" w:hAnsiTheme="minorHAnsi"/>
-          <w:spacing w:val="-1"/>
-          <w:sz w:val="18"/>
-          <w:szCs w:val="16"/>
-        </w:rPr>
-        <w:t xml:space="preserve">Mobile </w:t>
-      </w:r>
-      <w:r>
-        <w:rPr>
-          <w:rFonts w:eastAsiaTheme="minorHAnsi" w:hAnsiTheme="minorHAnsi"/>
-          <w:spacing w:val="-1"/>
-          <w:sz w:val="18"/>
-          <w:szCs w:val="16"/>
-        </w:rPr>
-        <w:t>D</w:t>
-      </w:r>
-      <w:r>
-        <w:rPr>
-          <w:rFonts w:eastAsiaTheme="minorHAnsi" w:hAnsiTheme="minorHAnsi"/>
-          <w:spacing w:val="-1"/>
-          <w:sz w:val="18"/>
-          <w:szCs w:val="16"/>
-        </w:rPr>
-        <w:t>evelopment,</w:t>
-      </w:r>
-      <w:r>
-        <w:rPr>
-          <w:rFonts w:eastAsiaTheme="minorHAnsi" w:hAnsiTheme="minorHAnsi"/>
-          <w:spacing w:val="-1"/>
-          <w:sz w:val="18"/>
-          <w:szCs w:val="16"/>
-        </w:rPr>
-        <w:t xml:space="preserve"> Game Development, Quantum Computing, Robotics, Nanotechnology,</w:t>
-      </w:r>
-      <w:r>
-        <w:rPr>
-          <w:rFonts w:eastAsiaTheme="minorHAnsi" w:hAnsiTheme="minorHAnsi"/>
-          <w:spacing w:val="-1"/>
-          <w:sz w:val="18"/>
-          <w:szCs w:val="16"/>
-        </w:rPr>
-        <w:t xml:space="preserve"> Big Data</w:t>
-      </w:r>
       <w:r>
         <w:rPr>
           <w:rFonts w:eastAsiaTheme="minorHAnsi" w:hAnsiTheme="minorHAnsi"/>
@@ -3755,7 +3859,6 @@
   <w:style w:type="character" w:default="1" w:styleId="DefaultParagraphFont">
     <w:name w:val="Default Paragraph Font"/>
     <w:uiPriority w:val="1"/>
-    <w:semiHidden/>
     <w:unhideWhenUsed/>
   </w:style>
   <w:style w:type="table" w:default="1" w:styleId="TableNormal">
@@ -3924,6 +4027,23 @@
         <w:insideV w:val="single" w:sz="4" w:space="0" w:color="auto"/>
       </w:tblBorders>
     </w:tblPr>
+  </w:style>
+  <w:style w:type="character" w:customStyle="1" w:styleId="apple-converted-space">
+    <w:name w:val="apple-converted-space"/>
+    <w:basedOn w:val="DefaultParagraphFont"/>
+    <w:rsid w:val="002E7A87"/>
+  </w:style>
+  <w:style w:type="character" w:styleId="FollowedHyperlink">
+    <w:name w:val="FollowedHyperlink"/>
+    <w:basedOn w:val="DefaultParagraphFont"/>
+    <w:uiPriority w:val="99"/>
+    <w:semiHidden/>
+    <w:unhideWhenUsed/>
+    <w:rsid w:val="00E92E89"/>
+    <w:rPr>
+      <w:color w:val="954F72" w:themeColor="followedHyperlink"/>
+      <w:u w:val="single"/>
+    </w:rPr>
   </w:style>
 </w:styles>
 </file>
@@ -4194,7 +4314,7 @@
 </file>
 
 <file path=customXml/itemProps1.xml><?xml version="1.0" encoding="utf-8"?>
-<ds:datastoreItem xmlns:ds="http://schemas.openxmlformats.org/officeDocument/2006/customXml" ds:itemID="{B6E714E2-D045-41A8-BD15-235A6A9CC2B7}">
+<ds:datastoreItem xmlns:ds="http://schemas.openxmlformats.org/officeDocument/2006/customXml" ds:itemID="{588625F4-5469-4BE0-9CC0-38A87171BCAC}">
   <ds:schemaRefs>
     <ds:schemaRef ds:uri="http://schemas.openxmlformats.org/officeDocument/2006/bibliography"/>
   </ds:schemaRefs>

</xml_diff>

<commit_message>
Changed to Responsive Portfolio
</commit_message>
<xml_diff>
--- a/resources/resume.docx
+++ b/resources/resume.docx
@@ -145,17 +145,7 @@
           <w:sz w:val="18"/>
           <w:szCs w:val="18"/>
         </w:rPr>
-        <w:t>271-</w:t>
-      </w:r>
-      <w:proofErr w:type="gramStart"/>
-      <w:r>
-        <w:rPr>
-          <w:rFonts w:ascii="Segoe UI Light" w:hAnsi="Segoe UI Light" w:cs="Segoe UI Light"/>
-          <w:color w:val="7F7F7F"/>
-          <w:sz w:val="18"/>
-          <w:szCs w:val="18"/>
-        </w:rPr>
-        <w:t xml:space="preserve">6651 </w:t>
+        <w:t xml:space="preserve">271-6651 </w:t>
       </w:r>
       <w:r>
         <w:rPr>
@@ -175,7 +165,6 @@
         </w:rPr>
         <w:t>▪</w:t>
       </w:r>
-      <w:proofErr w:type="gramEnd"/>
       <w:r>
         <w:rPr>
           <w:rFonts w:ascii="Segoe UI Light" w:hAnsi="Segoe UI Light" w:cs="Segoe UI Light"/>
@@ -228,8 +217,20 @@
           <w:sz w:val="18"/>
           <w:szCs w:val="18"/>
         </w:rPr>
-        <w:t xml:space="preserve"> d7knight.github.io</w:t>
+        <w:t xml:space="preserve"> </w:t>
       </w:r>
+      <w:hyperlink r:id="rId6" w:history="1">
+        <w:r>
+          <w:rPr>
+            <w:rStyle w:val="Hyperlink"/>
+            <w:rFonts w:ascii="Segoe UI Light" w:hAnsi="Segoe UI Light" w:cs="Segoe UI Light"/>
+            <w:color w:val="7F7F7F"/>
+            <w:sz w:val="18"/>
+            <w:szCs w:val="18"/>
+          </w:rPr>
+          <w:t>d7knight.github.io</w:t>
+        </w:r>
+      </w:hyperlink>
     </w:p>
     <w:p>
       <w:pPr>
@@ -573,7 +574,6 @@
                       <w:szCs w:val="20"/>
                     </w:rPr>
                   </w:pPr>
-                  <w:proofErr w:type="spellStart"/>
                   <w:r>
                     <w:rPr>
                       <w:rFonts w:ascii="Segoe UI Light"/>
@@ -581,17 +581,7 @@
                       <w:sz w:val="20"/>
                       <w:szCs w:val="20"/>
                     </w:rPr>
-                    <w:t>Git</w:t>
-                  </w:r>
-                  <w:proofErr w:type="spellEnd"/>
-                  <w:r>
-                    <w:rPr>
-                      <w:rFonts w:ascii="Segoe UI Light"/>
-                      <w:spacing w:val="-1"/>
-                      <w:sz w:val="20"/>
-                      <w:szCs w:val="20"/>
-                    </w:rPr>
-                    <w:t>/SVN</w:t>
+                    <w:t>Git/SVN</w:t>
                   </w:r>
                 </w:p>
               </w:tc>
@@ -1260,7 +1250,6 @@
                 <w:szCs w:val="20"/>
               </w:rPr>
             </w:pPr>
-            <w:proofErr w:type="spellStart"/>
             <w:r>
               <w:rPr>
                 <w:rFonts w:ascii="Segoe UI Light"/>
@@ -1268,17 +1257,7 @@
                 <w:sz w:val="20"/>
                 <w:szCs w:val="20"/>
               </w:rPr>
-              <w:t>Honours</w:t>
-            </w:r>
-            <w:proofErr w:type="spellEnd"/>
-            <w:r>
-              <w:rPr>
-                <w:rFonts w:ascii="Segoe UI Light"/>
-                <w:spacing w:val="-1"/>
-                <w:sz w:val="20"/>
-                <w:szCs w:val="20"/>
-              </w:rPr>
-              <w:t xml:space="preserve"> Bachelor of Computer Science, Business Option</w:t>
+              <w:t>Honours Bachelor of Computer Science, Business Option</w:t>
             </w:r>
           </w:p>
           <w:p>
@@ -1809,23 +1788,7 @@
                 <w:rFonts w:eastAsiaTheme="minorHAnsi" w:hAnsiTheme="minorHAnsi"/>
                 <w:szCs w:val="22"/>
               </w:rPr>
-              <w:t xml:space="preserve"> </w:t>
-            </w:r>
-            <w:proofErr w:type="spellStart"/>
-            <w:r>
-              <w:rPr>
-                <w:rFonts w:eastAsiaTheme="minorHAnsi" w:hAnsiTheme="minorHAnsi"/>
-                <w:szCs w:val="22"/>
-              </w:rPr>
-              <w:t>Git</w:t>
-            </w:r>
-            <w:proofErr w:type="spellEnd"/>
-            <w:r>
-              <w:rPr>
-                <w:rFonts w:eastAsiaTheme="minorHAnsi" w:hAnsiTheme="minorHAnsi"/>
-                <w:szCs w:val="22"/>
-              </w:rPr>
-              <w:t xml:space="preserve"> and SVN </w:t>
+              <w:t xml:space="preserve"> Git and SVN </w:t>
             </w:r>
           </w:p>
           <w:p>
@@ -1932,7 +1895,7 @@
         <w:tab/>
         <w:t xml:space="preserve"> </w:t>
       </w:r>
-      <w:hyperlink r:id="rId6" w:history="1">
+      <w:hyperlink r:id="rId7" w:history="1">
         <w:r>
           <w:rPr>
             <w:rStyle w:val="Hyperlink"/>
@@ -2141,7 +2104,7 @@
                 <w:u w:val="single" w:color="000000"/>
               </w:rPr>
             </w:pPr>
-            <w:hyperlink r:id="rId7" w:history="1">
+            <w:hyperlink r:id="rId8" w:history="1">
               <w:r>
                 <w:rPr>
                   <w:rStyle w:val="Hyperlink"/>
@@ -2228,27 +2191,7 @@
                 <w:sz w:val="18"/>
                 <w:szCs w:val="16"/>
               </w:rPr>
-              <w:t xml:space="preserve">collaborated using </w:t>
-            </w:r>
-            <w:proofErr w:type="spellStart"/>
-            <w:r>
-              <w:rPr>
-                <w:rFonts w:eastAsiaTheme="minorHAnsi" w:hAnsiTheme="minorHAnsi"/>
-                <w:spacing w:val="-1"/>
-                <w:sz w:val="18"/>
-                <w:szCs w:val="16"/>
-              </w:rPr>
-              <w:t>Git</w:t>
-            </w:r>
-            <w:proofErr w:type="spellEnd"/>
-            <w:r>
-              <w:rPr>
-                <w:rFonts w:eastAsiaTheme="minorHAnsi" w:hAnsiTheme="minorHAnsi"/>
-                <w:spacing w:val="-1"/>
-                <w:sz w:val="18"/>
-                <w:szCs w:val="16"/>
-              </w:rPr>
-              <w:t xml:space="preserve"> version</w:t>
+              <w:t>collaborated using Git version</w:t>
             </w:r>
             <w:r>
               <w:rPr>
@@ -2381,7 +2324,7 @@
               </w:rPr>
               <w:t>git.io/</w:t>
             </w:r>
-            <w:hyperlink r:id="rId8" w:history="1">
+            <w:hyperlink r:id="rId9" w:history="1">
               <w:r>
                 <w:rPr>
                   <w:rStyle w:val="Hyperlink"/>
@@ -2708,7 +2651,7 @@
                 <w:szCs w:val="32"/>
               </w:rPr>
             </w:pPr>
-            <w:hyperlink r:id="rId9" w:history="1">
+            <w:hyperlink r:id="rId10" w:history="1">
               <w:r>
                 <w:rPr>
                   <w:rStyle w:val="Hyperlink"/>
@@ -2933,7 +2876,7 @@
                 <w:tab w:val="left" w:pos="3715"/>
               </w:tabs>
             </w:pPr>
-            <w:hyperlink r:id="rId10" w:history="1">
+            <w:hyperlink r:id="rId11" w:history="1">
               <w:r>
                 <w:rPr>
                   <w:rStyle w:val="Hyperlink"/>
@@ -2975,17 +2918,7 @@
                 <w:sz w:val="18"/>
                 <w:szCs w:val="16"/>
               </w:rPr>
-              <w:t xml:space="preserve"> an Android app named </w:t>
-            </w:r>
-            <w:proofErr w:type="spellStart"/>
-            <w:r>
-              <w:rPr>
-                <w:rFonts w:eastAsiaTheme="minorHAnsi" w:hAnsiTheme="minorHAnsi"/>
-                <w:spacing w:val="-1"/>
-                <w:sz w:val="18"/>
-                <w:szCs w:val="16"/>
-              </w:rPr>
-              <w:t>Invoice</w:t>
+              <w:t xml:space="preserve"> an Android app named Invoice</w:t>
             </w:r>
             <w:r>
               <w:rPr>
@@ -2996,7 +2929,6 @@
               </w:rPr>
               <w:t>r</w:t>
             </w:r>
-            <w:proofErr w:type="spellEnd"/>
             <w:r>
               <w:rPr>
                 <w:rFonts w:eastAsiaTheme="minorHAnsi" w:hAnsiTheme="minorHAnsi"/>
@@ -3013,9 +2945,125 @@
                 <w:sz w:val="18"/>
                 <w:szCs w:val="16"/>
               </w:rPr>
-              <w:t xml:space="preserve"> With </w:t>
-            </w:r>
-            <w:proofErr w:type="spellStart"/>
+              <w:t xml:space="preserve"> With Invoicer you can manage the products and services you sell, create an invoice, send an invoice with a generated email and finally view old invoices. I</w:t>
+            </w:r>
+            <w:r>
+              <w:rPr>
+                <w:rFonts w:eastAsiaTheme="minorHAnsi" w:hAnsiTheme="minorHAnsi"/>
+                <w:spacing w:val="-1"/>
+                <w:sz w:val="18"/>
+                <w:szCs w:val="16"/>
+              </w:rPr>
+              <w:t>n the development of Invoicer</w:t>
+            </w:r>
+            <w:r>
+              <w:rPr>
+                <w:rFonts w:eastAsiaTheme="minorHAnsi" w:hAnsiTheme="minorHAnsi"/>
+                <w:spacing w:val="-1"/>
+                <w:sz w:val="18"/>
+                <w:szCs w:val="16"/>
+              </w:rPr>
+              <w:t xml:space="preserve"> I</w:t>
+            </w:r>
+            <w:r>
+              <w:rPr>
+                <w:rFonts w:eastAsiaTheme="minorHAnsi" w:hAnsiTheme="minorHAnsi"/>
+                <w:spacing w:val="-1"/>
+                <w:sz w:val="18"/>
+                <w:szCs w:val="16"/>
+              </w:rPr>
+              <w:t xml:space="preserve"> followed the Materia</w:t>
+            </w:r>
+            <w:r>
+              <w:rPr>
+                <w:rFonts w:eastAsiaTheme="minorHAnsi" w:hAnsiTheme="minorHAnsi"/>
+                <w:spacing w:val="-1"/>
+                <w:sz w:val="18"/>
+                <w:szCs w:val="16"/>
+              </w:rPr>
+              <w:t xml:space="preserve">l Design </w:t>
+            </w:r>
+            <w:r>
+              <w:rPr>
+                <w:rFonts w:eastAsiaTheme="minorHAnsi" w:hAnsiTheme="minorHAnsi"/>
+                <w:spacing w:val="-1"/>
+                <w:sz w:val="18"/>
+                <w:szCs w:val="16"/>
+              </w:rPr>
+              <w:t>philosophy and guidelines</w:t>
+            </w:r>
+            <w:r>
+              <w:rPr>
+                <w:rFonts w:eastAsiaTheme="minorHAnsi" w:hAnsiTheme="minorHAnsi"/>
+                <w:spacing w:val="-1"/>
+                <w:sz w:val="18"/>
+                <w:szCs w:val="16"/>
+              </w:rPr>
+              <w:t>.</w:t>
+            </w:r>
+            <w:r>
+              <w:rPr>
+                <w:rFonts w:eastAsiaTheme="minorHAnsi" w:hAnsiTheme="minorHAnsi"/>
+                <w:spacing w:val="-1"/>
+                <w:sz w:val="18"/>
+                <w:szCs w:val="16"/>
+              </w:rPr>
+              <w:t xml:space="preserve"> </w:t>
+            </w:r>
+            <w:r>
+              <w:rPr>
+                <w:rFonts w:eastAsiaTheme="minorHAnsi" w:hAnsiTheme="minorHAnsi"/>
+                <w:spacing w:val="-1"/>
+                <w:sz w:val="18"/>
+                <w:szCs w:val="16"/>
+              </w:rPr>
+              <w:t xml:space="preserve">Furthermore, I built a flexible </w:t>
+            </w:r>
+            <w:r>
+              <w:rPr>
+                <w:rFonts w:eastAsiaTheme="minorHAnsi" w:hAnsiTheme="minorHAnsi"/>
+                <w:spacing w:val="-1"/>
+                <w:sz w:val="18"/>
+                <w:szCs w:val="16"/>
+              </w:rPr>
+              <w:t>User Interface</w:t>
+            </w:r>
+            <w:r>
+              <w:rPr>
+                <w:rFonts w:eastAsiaTheme="minorHAnsi" w:hAnsiTheme="minorHAnsi"/>
+                <w:spacing w:val="-1"/>
+                <w:sz w:val="18"/>
+                <w:szCs w:val="16"/>
+              </w:rPr>
+              <w:t xml:space="preserve"> </w:t>
+            </w:r>
+            <w:r>
+              <w:rPr>
+                <w:rFonts w:eastAsiaTheme="minorHAnsi" w:hAnsiTheme="minorHAnsi"/>
+                <w:spacing w:val="-1"/>
+                <w:sz w:val="18"/>
+                <w:szCs w:val="16"/>
+              </w:rPr>
+              <w:t xml:space="preserve">with the help of </w:t>
+            </w:r>
+            <w:r>
+              <w:rPr>
+                <w:rFonts w:eastAsiaTheme="minorHAnsi" w:hAnsiTheme="minorHAnsi"/>
+                <w:spacing w:val="-1"/>
+                <w:sz w:val="18"/>
+                <w:szCs w:val="16"/>
+              </w:rPr>
+              <w:t xml:space="preserve">Android </w:t>
+            </w:r>
+            <w:r>
+              <w:rPr>
+                <w:rFonts w:eastAsiaTheme="minorHAnsi" w:hAnsiTheme="minorHAnsi"/>
+                <w:spacing w:val="-1"/>
+                <w:sz w:val="18"/>
+                <w:szCs w:val="16"/>
+              </w:rPr>
+              <w:t xml:space="preserve">fragments. </w:t>
+            </w:r>
             <w:r>
               <w:rPr>
                 <w:rFonts w:eastAsiaTheme="minorHAnsi" w:hAnsiTheme="minorHAnsi"/>
@@ -3025,155 +3073,6 @@
               </w:rPr>
               <w:t>Invoicer</w:t>
             </w:r>
-            <w:proofErr w:type="spellEnd"/>
-            <w:r>
-              <w:rPr>
-                <w:rFonts w:eastAsiaTheme="minorHAnsi" w:hAnsiTheme="minorHAnsi"/>
-                <w:spacing w:val="-1"/>
-                <w:sz w:val="18"/>
-                <w:szCs w:val="16"/>
-              </w:rPr>
-              <w:t xml:space="preserve"> you can manage the products and services you sell, create an invoice, send an invoice with a generated email and finally view old invoices. I</w:t>
-            </w:r>
-            <w:r>
-              <w:rPr>
-                <w:rFonts w:eastAsiaTheme="minorHAnsi" w:hAnsiTheme="minorHAnsi"/>
-                <w:spacing w:val="-1"/>
-                <w:sz w:val="18"/>
-                <w:szCs w:val="16"/>
-              </w:rPr>
-              <w:t xml:space="preserve">n the development of </w:t>
-            </w:r>
-            <w:proofErr w:type="spellStart"/>
-            <w:r>
-              <w:rPr>
-                <w:rFonts w:eastAsiaTheme="minorHAnsi" w:hAnsiTheme="minorHAnsi"/>
-                <w:spacing w:val="-1"/>
-                <w:sz w:val="18"/>
-                <w:szCs w:val="16"/>
-              </w:rPr>
-              <w:t>Invoicer</w:t>
-            </w:r>
-            <w:proofErr w:type="spellEnd"/>
-            <w:r>
-              <w:rPr>
-                <w:rFonts w:eastAsiaTheme="minorHAnsi" w:hAnsiTheme="minorHAnsi"/>
-                <w:spacing w:val="-1"/>
-                <w:sz w:val="18"/>
-                <w:szCs w:val="16"/>
-              </w:rPr>
-              <w:t xml:space="preserve"> I</w:t>
-            </w:r>
-            <w:r>
-              <w:rPr>
-                <w:rFonts w:eastAsiaTheme="minorHAnsi" w:hAnsiTheme="minorHAnsi"/>
-                <w:spacing w:val="-1"/>
-                <w:sz w:val="18"/>
-                <w:szCs w:val="16"/>
-              </w:rPr>
-              <w:t xml:space="preserve"> followed the Materia</w:t>
-            </w:r>
-            <w:r>
-              <w:rPr>
-                <w:rFonts w:eastAsiaTheme="minorHAnsi" w:hAnsiTheme="minorHAnsi"/>
-                <w:spacing w:val="-1"/>
-                <w:sz w:val="18"/>
-                <w:szCs w:val="16"/>
-              </w:rPr>
-              <w:t xml:space="preserve">l Design </w:t>
-            </w:r>
-            <w:r>
-              <w:rPr>
-                <w:rFonts w:eastAsiaTheme="minorHAnsi" w:hAnsiTheme="minorHAnsi"/>
-                <w:spacing w:val="-1"/>
-                <w:sz w:val="18"/>
-                <w:szCs w:val="16"/>
-              </w:rPr>
-              <w:t>philosophy and guidelines</w:t>
-            </w:r>
-            <w:r>
-              <w:rPr>
-                <w:rFonts w:eastAsiaTheme="minorHAnsi" w:hAnsiTheme="minorHAnsi"/>
-                <w:spacing w:val="-1"/>
-                <w:sz w:val="18"/>
-                <w:szCs w:val="16"/>
-              </w:rPr>
-              <w:t>.</w:t>
-            </w:r>
-            <w:r>
-              <w:rPr>
-                <w:rFonts w:eastAsiaTheme="minorHAnsi" w:hAnsiTheme="minorHAnsi"/>
-                <w:spacing w:val="-1"/>
-                <w:sz w:val="18"/>
-                <w:szCs w:val="16"/>
-              </w:rPr>
-              <w:t xml:space="preserve"> </w:t>
-            </w:r>
-            <w:r>
-              <w:rPr>
-                <w:rFonts w:eastAsiaTheme="minorHAnsi" w:hAnsiTheme="minorHAnsi"/>
-                <w:spacing w:val="-1"/>
-                <w:sz w:val="18"/>
-                <w:szCs w:val="16"/>
-              </w:rPr>
-              <w:t xml:space="preserve">Furthermore, I built a flexible </w:t>
-            </w:r>
-            <w:r>
-              <w:rPr>
-                <w:rFonts w:eastAsiaTheme="minorHAnsi" w:hAnsiTheme="minorHAnsi"/>
-                <w:spacing w:val="-1"/>
-                <w:sz w:val="18"/>
-                <w:szCs w:val="16"/>
-              </w:rPr>
-              <w:t>User Interface</w:t>
-            </w:r>
-            <w:r>
-              <w:rPr>
-                <w:rFonts w:eastAsiaTheme="minorHAnsi" w:hAnsiTheme="minorHAnsi"/>
-                <w:spacing w:val="-1"/>
-                <w:sz w:val="18"/>
-                <w:szCs w:val="16"/>
-              </w:rPr>
-              <w:t xml:space="preserve"> </w:t>
-            </w:r>
-            <w:r>
-              <w:rPr>
-                <w:rFonts w:eastAsiaTheme="minorHAnsi" w:hAnsiTheme="minorHAnsi"/>
-                <w:spacing w:val="-1"/>
-                <w:sz w:val="18"/>
-                <w:szCs w:val="16"/>
-              </w:rPr>
-              <w:t xml:space="preserve">with the help of </w:t>
-            </w:r>
-            <w:r>
-              <w:rPr>
-                <w:rFonts w:eastAsiaTheme="minorHAnsi" w:hAnsiTheme="minorHAnsi"/>
-                <w:spacing w:val="-1"/>
-                <w:sz w:val="18"/>
-                <w:szCs w:val="16"/>
-              </w:rPr>
-              <w:t xml:space="preserve">Android </w:t>
-            </w:r>
-            <w:r>
-              <w:rPr>
-                <w:rFonts w:eastAsiaTheme="minorHAnsi" w:hAnsiTheme="minorHAnsi"/>
-                <w:spacing w:val="-1"/>
-                <w:sz w:val="18"/>
-                <w:szCs w:val="16"/>
-              </w:rPr>
-              <w:t xml:space="preserve">fragments. </w:t>
-            </w:r>
-            <w:proofErr w:type="spellStart"/>
-            <w:r>
-              <w:rPr>
-                <w:rFonts w:eastAsiaTheme="minorHAnsi" w:hAnsiTheme="minorHAnsi"/>
-                <w:spacing w:val="-1"/>
-                <w:sz w:val="18"/>
-                <w:szCs w:val="16"/>
-              </w:rPr>
-              <w:t>Invoicer</w:t>
-            </w:r>
-            <w:proofErr w:type="spellEnd"/>
             <w:r>
               <w:rPr>
                 <w:rFonts w:eastAsiaTheme="minorHAnsi" w:hAnsiTheme="minorHAnsi"/>
@@ -3440,8 +3339,6 @@
                 <w:szCs w:val="32"/>
               </w:rPr>
             </w:pPr>
-            <w:bookmarkStart w:id="0" w:name="_GoBack"/>
-            <w:bookmarkEnd w:id="0"/>
           </w:p>
         </w:tc>
         <w:tc>
@@ -3634,7 +3531,7 @@
           <w:szCs w:val="16"/>
         </w:rPr>
       </w:pPr>
-      <w:hyperlink r:id="rId11" w:history="1">
+      <w:hyperlink r:id="rId12" w:anchor="challenges" w:history="1">
         <w:r>
           <w:rPr>
             <w:rStyle w:val="Hyperlink"/>
@@ -3643,9 +3540,51 @@
             <w:sz w:val="18"/>
             <w:szCs w:val="16"/>
           </w:rPr>
-          <w:t>Completed Previous Interview Challenges</w:t>
+          <w:t>Interview Pre-Screen</w:t>
+        </w:r>
+        <w:r>
+          <w:rPr>
+            <w:rStyle w:val="Hyperlink"/>
+            <w:rFonts w:eastAsiaTheme="minorHAnsi" w:hAnsiTheme="minorHAnsi"/>
+            <w:spacing w:val="-1"/>
+            <w:sz w:val="18"/>
+            <w:szCs w:val="16"/>
+          </w:rPr>
+          <w:t>i</w:t>
+        </w:r>
+        <w:r>
+          <w:rPr>
+            <w:rStyle w:val="Hyperlink"/>
+            <w:rFonts w:eastAsiaTheme="minorHAnsi" w:hAnsiTheme="minorHAnsi"/>
+            <w:spacing w:val="-1"/>
+            <w:sz w:val="18"/>
+            <w:szCs w:val="16"/>
+          </w:rPr>
+          <w:t>ng C</w:t>
+        </w:r>
+        <w:r>
+          <w:rPr>
+            <w:rStyle w:val="Hyperlink"/>
+            <w:rFonts w:eastAsiaTheme="minorHAnsi" w:hAnsiTheme="minorHAnsi"/>
+            <w:spacing w:val="-1"/>
+            <w:sz w:val="18"/>
+            <w:szCs w:val="16"/>
+          </w:rPr>
+          <w:t>h</w:t>
+        </w:r>
+        <w:r>
+          <w:rPr>
+            <w:rStyle w:val="Hyperlink"/>
+            <w:rFonts w:eastAsiaTheme="minorHAnsi" w:hAnsiTheme="minorHAnsi"/>
+            <w:spacing w:val="-1"/>
+            <w:sz w:val="18"/>
+            <w:szCs w:val="16"/>
+          </w:rPr>
+          <w:t>allenges</w:t>
         </w:r>
       </w:hyperlink>
+      <w:bookmarkStart w:id="0" w:name="_GoBack"/>
+      <w:bookmarkEnd w:id="0"/>
       <w:r>
         <w:rPr>
           <w:rFonts w:eastAsiaTheme="minorHAnsi" w:hAnsiTheme="minorHAnsi"/>
@@ -4541,7 +4480,7 @@
 </file>
 
 <file path=customXml/itemProps1.xml><?xml version="1.0" encoding="utf-8"?>
-<ds:datastoreItem xmlns:ds="http://schemas.openxmlformats.org/officeDocument/2006/customXml" ds:itemID="{8CBCCEBB-9CE4-4037-9D34-5B6BAE8F5FE6}">
+<ds:datastoreItem xmlns:ds="http://schemas.openxmlformats.org/officeDocument/2006/customXml" ds:itemID="{67F9B65E-282A-430D-89BD-A2ACA059493A}">
   <ds:schemaRefs>
     <ds:schemaRef ds:uri="http://schemas.openxmlformats.org/officeDocument/2006/bibliography"/>
   </ds:schemaRefs>

</xml_diff>